<commit_message>
Get the PCB on there
</commit_message>
<xml_diff>
--- a/resume.docx
+++ b/resume.docx
@@ -738,11 +738,19 @@
           <w:rFonts w:asciiTheme="minorHAnsi" w:hAnsiTheme="minorHAnsi" w:cstheme="minorHAnsi"/>
         </w:rPr>
       </w:pPr>
-      <w:r>
-        <w:rPr>
-          <w:rFonts w:asciiTheme="minorHAnsi" w:hAnsiTheme="minorHAnsi" w:cstheme="minorHAnsi"/>
-        </w:rPr>
-        <w:t xml:space="preserve">Replatformed Java application onto Docker container </w:t>
+      <w:proofErr w:type="spellStart"/>
+      <w:r>
+        <w:rPr>
+          <w:rFonts w:asciiTheme="minorHAnsi" w:hAnsiTheme="minorHAnsi" w:cstheme="minorHAnsi"/>
+        </w:rPr>
+        <w:t>Replatformed</w:t>
+      </w:r>
+      <w:proofErr w:type="spellEnd"/>
+      <w:r>
+        <w:rPr>
+          <w:rFonts w:asciiTheme="minorHAnsi" w:hAnsiTheme="minorHAnsi" w:cstheme="minorHAnsi"/>
+        </w:rPr>
+        <w:t xml:space="preserve"> Java application onto Docker container </w:t>
       </w:r>
     </w:p>
     <w:p>
@@ -968,12 +976,34 @@
         <w:rPr>
           <w:rFonts w:asciiTheme="minorHAnsi" w:hAnsiTheme="minorHAnsi" w:cstheme="minorHAnsi"/>
         </w:rPr>
-        <w:t xml:space="preserve">Designing an oscilloscope app for audio signals for use in </w:t>
+        <w:t>Developing</w:t>
+      </w:r>
+      <w:r>
+        <w:rPr>
+          <w:rFonts w:asciiTheme="minorHAnsi" w:hAnsiTheme="minorHAnsi" w:cstheme="minorHAnsi"/>
+        </w:rPr>
+        <w:t xml:space="preserve"> an </w:t>
+      </w:r>
+      <w:r>
+        <w:rPr>
+          <w:rFonts w:asciiTheme="minorHAnsi" w:hAnsiTheme="minorHAnsi" w:cstheme="minorHAnsi"/>
+        </w:rPr>
+        <w:t xml:space="preserve">audio-based </w:t>
+      </w:r>
+      <w:r>
+        <w:rPr>
+          <w:rFonts w:asciiTheme="minorHAnsi" w:hAnsiTheme="minorHAnsi" w:cstheme="minorHAnsi"/>
+        </w:rPr>
+        <w:t>oscilloscope app</w:t>
       </w:r>
     </w:p>
     <w:p>
       <w:pPr>
         <w:pStyle w:val="ListParagraph"/>
+        <w:numPr>
+          <w:ilvl w:val="0"/>
+          <w:numId w:val="12"/>
+        </w:numPr>
         <w:tabs>
           <w:tab w:val="left" w:pos="720"/>
           <w:tab w:val="right" w:pos="8640"/>
@@ -986,7 +1016,7 @@
         <w:rPr>
           <w:rFonts w:asciiTheme="minorHAnsi" w:hAnsiTheme="minorHAnsi" w:cstheme="minorHAnsi"/>
         </w:rPr>
-        <w:t>Advanced Embedded Systems class</w:t>
+        <w:t>Designing a Line-out to Mic-in adapter PCB</w:t>
       </w:r>
     </w:p>
     <w:p>
@@ -1018,13 +1048,7 @@
           <w:rFonts w:asciiTheme="minorHAnsi" w:hAnsiTheme="minorHAnsi" w:cstheme="minorHAnsi"/>
         </w:rPr>
         <w:tab/>
-        <w:t xml:space="preserve"> </w:t>
-      </w:r>
-      <w:r>
-        <w:rPr>
-          <w:rFonts w:asciiTheme="minorHAnsi" w:hAnsiTheme="minorHAnsi" w:cstheme="minorHAnsi"/>
-        </w:rPr>
-        <w:t>Fall 2021</w:t>
+        <w:t xml:space="preserve"> Fall 2021</w:t>
       </w:r>
     </w:p>
     <w:p>

</xml_diff>